<commit_message>
Modifica del diario 2: La vendetta
</commit_message>
<xml_diff>
--- a/Diari/I3_Diario_Prog2_2017_12_1.docx
+++ b/Diari/I3_Diario_Prog2_2017_12_1.docx
@@ -219,6 +219,14 @@
               <w:rPr>
                 <w:b w:val="0"/>
               </w:rPr>
+              <w:t>, abbiamo bloccato la possibilità di ispezionare gli elementi in HTML</w:t>
+            </w:r>
+            <w:bookmarkStart w:id="0" w:name="_GoBack"/>
+            <w:bookmarkEnd w:id="0"/>
+            <w:r>
+              <w:rPr>
+                <w:b w:val="0"/>
+              </w:rPr>
               <w:t xml:space="preserve"> e infine abbiamo finito lo schema grafico della struttura.</w:t>
             </w:r>
           </w:p>
@@ -635,8 +643,6 @@
             </w:r>
           </w:p>
         </w:tc>
-        <w:bookmarkStart w:id="0" w:name="_GoBack"/>
-        <w:bookmarkEnd w:id="0"/>
       </w:tr>
       <w:tr>
         <w:tc>

</xml_diff>